<commit_message>
new m2m transfers worksheet
</commit_message>
<xml_diff>
--- a/m2m-transfers/M2M Transfers Config Worksheet.docx
+++ b/m2m-transfers/M2M Transfers Config Worksheet.docx
@@ -1,6 +1,6 @@
 
 <file path=word/document.xml><?xml version="1.0" encoding="utf-8"?>
-<w:document xmlns:wpc="http://schemas.microsoft.com/office/word/2010/wordprocessingCanvas" xmlns:cx="http://schemas.microsoft.com/office/drawing/2014/chartex" xmlns:cx1="http://schemas.microsoft.com/office/drawing/2015/9/8/chartex" xmlns:cx2="http://schemas.microsoft.com/office/drawing/2015/10/21/chartex" xmlns:cx3="http://schemas.microsoft.com/office/drawing/2016/5/9/chartex" xmlns:cx4="http://schemas.microsoft.com/office/drawing/2016/5/10/chartex" xmlns:cx5="http://schemas.microsoft.com/office/drawing/2016/5/11/chartex" xmlns:cx6="http://schemas.microsoft.com/office/drawing/2016/5/12/chartex" xmlns:cx7="http://schemas.microsoft.com/office/drawing/2016/5/13/chartex" xmlns:cx8="http://schemas.microsoft.com/office/drawing/2016/5/14/chartex" xmlns:mc="http://schemas.openxmlformats.org/markup-compatibility/2006" xmlns:aink="http://schemas.microsoft.com/office/drawing/2016/ink" xmlns:am3d="http://schemas.microsoft.com/office/drawing/2017/model3d" xmlns:o="urn:schemas-microsoft-com:office:office" xmlns:r="http://schemas.openxmlformats.org/officeDocument/2006/relationships" xmlns:m="http://schemas.openxmlformats.org/officeDocument/2006/math" xmlns:v="urn:schemas-microsoft-com:vml" xmlns:wp14="http://schemas.microsoft.com/office/word/2010/wordprocessingDrawing" xmlns:wp="http://schemas.openxmlformats.org/drawingml/2006/wordprocessingDrawing" xmlns:w10="urn:schemas-microsoft-com:office:word" xmlns:w="http://schemas.openxmlformats.org/wordprocessingml/2006/main" xmlns:w14="http://schemas.microsoft.com/office/word/2010/wordml" xmlns:w15="http://schemas.microsoft.com/office/word/2012/wordml" xmlns:w16cex="http://schemas.microsoft.com/office/word/2018/wordml/cex" xmlns:w16cid="http://schemas.microsoft.com/office/word/2016/wordml/cid" xmlns:w16="http://schemas.microsoft.com/office/word/2018/wordml" xmlns:w16sdtdh="http://schemas.microsoft.com/office/word/2020/wordml/sdtdatahash" xmlns:w16se="http://schemas.microsoft.com/office/word/2015/wordml/symex" xmlns:wpg="http://schemas.microsoft.com/office/word/2010/wordprocessingGroup" xmlns:wpi="http://schemas.microsoft.com/office/word/2010/wordprocessingInk" xmlns:wne="http://schemas.microsoft.com/office/word/2006/wordml" xmlns:wps="http://schemas.microsoft.com/office/word/2010/wordprocessingShape" mc:Ignorable="w14 w15 w16se w16cid w16 w16cex w16sdtdh wp14">
+<w:document xmlns:wpc="http://schemas.microsoft.com/office/word/2010/wordprocessingCanvas" xmlns:cx="http://schemas.microsoft.com/office/drawing/2014/chartex" xmlns:cx1="http://schemas.microsoft.com/office/drawing/2015/9/8/chartex" xmlns:cx2="http://schemas.microsoft.com/office/drawing/2015/10/21/chartex" xmlns:cx3="http://schemas.microsoft.com/office/drawing/2016/5/9/chartex" xmlns:cx4="http://schemas.microsoft.com/office/drawing/2016/5/10/chartex" xmlns:cx5="http://schemas.microsoft.com/office/drawing/2016/5/11/chartex" xmlns:cx6="http://schemas.microsoft.com/office/drawing/2016/5/12/chartex" xmlns:cx7="http://schemas.microsoft.com/office/drawing/2016/5/13/chartex" xmlns:cx8="http://schemas.microsoft.com/office/drawing/2016/5/14/chartex" xmlns:mc="http://schemas.openxmlformats.org/markup-compatibility/2006" xmlns:aink="http://schemas.microsoft.com/office/drawing/2016/ink" xmlns:am3d="http://schemas.microsoft.com/office/drawing/2017/model3d" xmlns:o="urn:schemas-microsoft-com:office:office" xmlns:oel="http://schemas.microsoft.com/office/2019/extlst" xmlns:r="http://schemas.openxmlformats.org/officeDocument/2006/relationships" xmlns:m="http://schemas.openxmlformats.org/officeDocument/2006/math" xmlns:v="urn:schemas-microsoft-com:vml" xmlns:wp14="http://schemas.microsoft.com/office/word/2010/wordprocessingDrawing" xmlns:wp="http://schemas.openxmlformats.org/drawingml/2006/wordprocessingDrawing" xmlns:w10="urn:schemas-microsoft-com:office:word" xmlns:w="http://schemas.openxmlformats.org/wordprocessingml/2006/main" xmlns:w14="http://schemas.microsoft.com/office/word/2010/wordml" xmlns:w15="http://schemas.microsoft.com/office/word/2012/wordml" xmlns:w16cex="http://schemas.microsoft.com/office/word/2018/wordml/cex" xmlns:w16cid="http://schemas.microsoft.com/office/word/2016/wordml/cid" xmlns:w16="http://schemas.microsoft.com/office/word/2018/wordml" xmlns:w16sdtdh="http://schemas.microsoft.com/office/word/2020/wordml/sdtdatahash" xmlns:w16se="http://schemas.microsoft.com/office/word/2015/wordml/symex" xmlns:wpg="http://schemas.microsoft.com/office/word/2010/wordprocessingGroup" xmlns:wpi="http://schemas.microsoft.com/office/word/2010/wordprocessingInk" xmlns:wne="http://schemas.microsoft.com/office/word/2006/wordml" xmlns:wps="http://schemas.microsoft.com/office/word/2010/wordprocessingShape" mc:Ignorable="w14 w15 w16se w16cid w16 w16cex w16sdtdh wp14">
   <w:body>
     <w:p>
       <w:pPr>
@@ -71,15 +71,7 @@
         <w:t xml:space="preserve"> Transfers</w:t>
       </w:r>
       <w:r>
-        <w:t xml:space="preserve"> </w:t>
-      </w:r>
-      <w:proofErr w:type="spellStart"/>
-      <w:r>
-        <w:t>PowerOn</w:t>
-      </w:r>
-      <w:proofErr w:type="spellEnd"/>
-      <w:r>
-        <w:t xml:space="preserve"> needs to be set up for the desired functionality.</w:t>
+        <w:t xml:space="preserve"> PowerOn needs to be set up for the desired functionality.</w:t>
       </w:r>
       <w:r>
         <w:t xml:space="preserve"> These values can then be transferred over to the program’s configuration Letter file (BANNO.</w:t>
@@ -170,7 +162,6 @@
             <w14:uncheckedState w14:val="2610" w14:font="MS Gothic"/>
           </w14:checkbox>
         </w:sdtPr>
-        <w:sdtEndPr/>
         <w:sdtContent>
           <w:r>
             <w:rPr>
@@ -192,7 +183,6 @@
             <w14:uncheckedState w14:val="2610" w14:font="MS Gothic"/>
           </w14:checkbox>
         </w:sdtPr>
-        <w:sdtEndPr/>
         <w:sdtContent>
           <w:r>
             <w:rPr>
@@ -203,18 +193,10 @@
         </w:sdtContent>
       </w:sdt>
       <w:r>
-        <w:t xml:space="preserve"> NO  </w:t>
-      </w:r>
-      <w:proofErr w:type="gramStart"/>
-      <w:r>
-        <w:t xml:space="preserve">   </w:t>
-      </w:r>
-      <w:r>
-        <w:t>(</w:t>
-      </w:r>
-      <w:proofErr w:type="gramEnd"/>
-      <w:r>
-        <w:t>check one)</w:t>
+        <w:t xml:space="preserve"> NO     </w:t>
+      </w:r>
+      <w:r>
+        <w:t>(check one)</w:t>
       </w:r>
     </w:p>
     <w:p>
@@ -234,7 +216,6 @@
         <w:showingPlcHdr/>
         <w:text/>
       </w:sdtPr>
-      <w:sdtEndPr/>
       <w:sdtContent>
         <w:p>
           <w:pPr>
@@ -297,7 +278,6 @@
           <w:showingPlcHdr/>
           <w:text/>
         </w:sdtPr>
-        <w:sdtEndPr/>
         <w:sdtContent>
           <w:r>
             <w:rPr>
@@ -335,8 +315,13 @@
         <w:ind w:left="360"/>
       </w:pPr>
       <w:r>
-        <w:t>If the member currently has one or more of these listed warning codes, they will not be able to utilize this program. Enter as a list entry</w:t>
-      </w:r>
+        <w:t xml:space="preserve">If the member currently has one or more of these listed warning codes, they will not be able to utilize this program. Enter as a list </w:t>
+      </w:r>
+      <w:proofErr w:type="gramStart"/>
+      <w:r>
+        <w:t>entry</w:t>
+      </w:r>
+      <w:proofErr w:type="gramEnd"/>
     </w:p>
     <w:p>
       <w:pPr>
@@ -354,7 +339,6 @@
           <w:showingPlcHdr/>
           <w:text/>
         </w:sdtPr>
-        <w:sdtEndPr/>
         <w:sdtContent>
           <w:r>
             <w:t>Click or tap here to enter text.</w:t>
@@ -472,21 +456,7 @@
           <w:b/>
           <w:bCs/>
         </w:rPr>
-        <w:t>‘</w:t>
-      </w:r>
-      <w:r>
-        <w:rPr>
-          <w:b/>
-          <w:bCs/>
-        </w:rPr>
-        <w:t>Enforce Limits?</w:t>
-      </w:r>
-      <w:r>
-        <w:rPr>
-          <w:b/>
-          <w:bCs/>
-        </w:rPr>
-        <w:t>’</w:t>
+        <w:t>‘Enforce Limits?’</w:t>
       </w:r>
       <w:r>
         <w:t xml:space="preserve"> below to TRUE</w:t>
@@ -543,15 +513,7 @@
         <w:t xml:space="preserve">Preference record fields </w:t>
       </w:r>
       <w:r>
-        <w:t xml:space="preserve">with non-zero values – otherwise the </w:t>
-      </w:r>
-      <w:proofErr w:type="spellStart"/>
-      <w:r>
-        <w:t>PowerOn</w:t>
-      </w:r>
-      <w:proofErr w:type="spellEnd"/>
-      <w:r>
-        <w:t xml:space="preserve"> will error out</w:t>
+        <w:t>with non-zero values – otherwise the PowerOn will error out</w:t>
       </w:r>
       <w:r>
         <w:t xml:space="preserve">, because it will </w:t>
@@ -613,15 +575,7 @@
         <w:t>limits,</w:t>
       </w:r>
       <w:r>
-        <w:t xml:space="preserve"> the </w:t>
-      </w:r>
-      <w:proofErr w:type="spellStart"/>
-      <w:r>
-        <w:t>PowerOn</w:t>
-      </w:r>
-      <w:proofErr w:type="spellEnd"/>
-      <w:r>
-        <w:t xml:space="preserve"> will find non-zero </w:t>
+        <w:t xml:space="preserve"> the PowerOn will find non-zero </w:t>
       </w:r>
       <w:r>
         <w:t>l</w:t>
@@ -793,25 +747,7 @@
           <w:sz w:val="16"/>
           <w:szCs w:val="16"/>
         </w:rPr>
-        <w:t xml:space="preserve">   0 (or </w:t>
-      </w:r>
-      <w:proofErr w:type="gramStart"/>
-      <w:r>
-        <w:rPr>
-          <w:rFonts w:ascii="Courier New" w:hAnsi="Courier New" w:cs="Courier New"/>
-          <w:sz w:val="16"/>
-          <w:szCs w:val="16"/>
-        </w:rPr>
-        <w:t>blank)  0</w:t>
-      </w:r>
-      <w:proofErr w:type="gramEnd"/>
-      <w:r>
-        <w:rPr>
-          <w:rFonts w:ascii="Courier New" w:hAnsi="Courier New" w:cs="Courier New"/>
-          <w:sz w:val="16"/>
-          <w:szCs w:val="16"/>
-        </w:rPr>
-        <w:t xml:space="preserve">              </w:t>
+        <w:t xml:space="preserve">   0 (or blank)  0              </w:t>
       </w:r>
       <w:r>
         <w:rPr>
@@ -849,25 +785,7 @@
           <w:sz w:val="16"/>
           <w:szCs w:val="16"/>
         </w:rPr>
-        <w:t xml:space="preserve">   0 (or </w:t>
-      </w:r>
-      <w:proofErr w:type="gramStart"/>
-      <w:r>
-        <w:rPr>
-          <w:rFonts w:ascii="Courier New" w:hAnsi="Courier New" w:cs="Courier New"/>
-          <w:sz w:val="16"/>
-          <w:szCs w:val="16"/>
-        </w:rPr>
-        <w:t>blank)  &gt;</w:t>
-      </w:r>
-      <w:proofErr w:type="gramEnd"/>
-      <w:r>
-        <w:rPr>
-          <w:rFonts w:ascii="Courier New" w:hAnsi="Courier New" w:cs="Courier New"/>
-          <w:sz w:val="16"/>
-          <w:szCs w:val="16"/>
-        </w:rPr>
-        <w:t xml:space="preserve">0 &amp; &lt;9999     </w:t>
+        <w:t xml:space="preserve">   0 (or blank)  &gt;0 &amp; &lt;9999     </w:t>
       </w:r>
       <w:r>
         <w:rPr>
@@ -913,25 +831,7 @@
           <w:sz w:val="16"/>
           <w:szCs w:val="16"/>
         </w:rPr>
-        <w:t xml:space="preserve">   0 (or </w:t>
-      </w:r>
-      <w:proofErr w:type="gramStart"/>
-      <w:r>
-        <w:rPr>
-          <w:rFonts w:ascii="Courier New" w:hAnsi="Courier New" w:cs="Courier New"/>
-          <w:sz w:val="16"/>
-          <w:szCs w:val="16"/>
-        </w:rPr>
-        <w:t>blank)  &gt;</w:t>
-      </w:r>
-      <w:proofErr w:type="gramEnd"/>
-      <w:r>
-        <w:rPr>
-          <w:rFonts w:ascii="Courier New" w:hAnsi="Courier New" w:cs="Courier New"/>
-          <w:sz w:val="16"/>
-          <w:szCs w:val="16"/>
-        </w:rPr>
-        <w:t xml:space="preserve">=9999         </w:t>
+        <w:t xml:space="preserve">   0 (or blank)  &gt;=9999         </w:t>
       </w:r>
       <w:r>
         <w:rPr>
@@ -993,8 +893,18 @@
           <w:sz w:val="16"/>
           <w:szCs w:val="16"/>
         </w:rPr>
-        <w:t xml:space="preserve"> honored</w:t>
-      </w:r>
+        <w:t xml:space="preserve"> </w:t>
+      </w:r>
+      <w:proofErr w:type="gramStart"/>
+      <w:r>
+        <w:rPr>
+          <w:rFonts w:ascii="Courier New" w:hAnsi="Courier New" w:cs="Courier New"/>
+          <w:sz w:val="16"/>
+          <w:szCs w:val="16"/>
+        </w:rPr>
+        <w:t>honored</w:t>
+      </w:r>
+      <w:proofErr w:type="gramEnd"/>
     </w:p>
     <w:p>
       <w:pPr>
@@ -1039,8 +949,18 @@
           <w:sz w:val="16"/>
           <w:szCs w:val="16"/>
         </w:rPr>
-        <w:t xml:space="preserve"> honored</w:t>
-      </w:r>
+        <w:t xml:space="preserve"> </w:t>
+      </w:r>
+      <w:proofErr w:type="gramStart"/>
+      <w:r>
+        <w:rPr>
+          <w:rFonts w:ascii="Courier New" w:hAnsi="Courier New" w:cs="Courier New"/>
+          <w:sz w:val="16"/>
+          <w:szCs w:val="16"/>
+        </w:rPr>
+        <w:t>honored</w:t>
+      </w:r>
+      <w:proofErr w:type="gramEnd"/>
     </w:p>
     <w:p>
       <w:pPr>
@@ -1229,7 +1149,6 @@
             <w14:uncheckedState w14:val="2610" w14:font="MS Gothic"/>
           </w14:checkbox>
         </w:sdtPr>
-        <w:sdtEndPr/>
         <w:sdtContent>
           <w:r>
             <w:rPr>
@@ -1245,7 +1164,6 @@
       <w:r>
         <w:t>TRUE (</w:t>
       </w:r>
-      <w:proofErr w:type="gramStart"/>
       <w:r>
         <w:t>YES</w:t>
       </w:r>
@@ -1253,11 +1171,7 @@
         <w:t>)</w:t>
       </w:r>
       <w:r>
-        <w:t xml:space="preserve">   </w:t>
-      </w:r>
-      <w:proofErr w:type="gramEnd"/>
-      <w:r>
-        <w:t xml:space="preserve"> or    </w:t>
+        <w:t xml:space="preserve">    or    </w:t>
       </w:r>
       <w:sdt>
         <w:sdtPr>
@@ -1268,7 +1182,6 @@
             <w14:uncheckedState w14:val="2610" w14:font="MS Gothic"/>
           </w14:checkbox>
         </w:sdtPr>
-        <w:sdtEndPr/>
         <w:sdtContent>
           <w:r>
             <w:rPr>
@@ -1434,7 +1347,6 @@
           <w:showingPlcHdr/>
           <w:text/>
         </w:sdtPr>
-        <w:sdtEndPr/>
         <w:sdtContent>
           <w:r>
             <w:rPr>
@@ -1484,7 +1396,6 @@
           <w:showingPlcHdr/>
           <w:text/>
         </w:sdtPr>
-        <w:sdtEndPr/>
         <w:sdtContent>
           <w:r>
             <w:rPr>
@@ -1534,7 +1445,6 @@
           <w:showingPlcHdr/>
           <w:text/>
         </w:sdtPr>
-        <w:sdtEndPr/>
         <w:sdtContent>
           <w:r>
             <w:rPr>
@@ -1581,7 +1491,6 @@
             <w14:uncheckedState w14:val="2610" w14:font="MS Gothic"/>
           </w14:checkbox>
         </w:sdtPr>
-        <w:sdtEndPr/>
         <w:sdtContent>
           <w:r>
             <w:rPr>
@@ -1597,7 +1506,6 @@
       <w:r>
         <w:t>TRUE (</w:t>
       </w:r>
-      <w:proofErr w:type="gramStart"/>
       <w:r>
         <w:t>YES</w:t>
       </w:r>
@@ -1605,11 +1513,7 @@
         <w:t>)</w:t>
       </w:r>
       <w:r>
-        <w:t xml:space="preserve">   </w:t>
-      </w:r>
-      <w:proofErr w:type="gramEnd"/>
-      <w:r>
-        <w:t xml:space="preserve"> or    </w:t>
+        <w:t xml:space="preserve">    or    </w:t>
       </w:r>
       <w:sdt>
         <w:sdtPr>
@@ -1620,7 +1524,6 @@
             <w14:uncheckedState w14:val="2610" w14:font="MS Gothic"/>
           </w14:checkbox>
         </w:sdtPr>
-        <w:sdtEndPr/>
         <w:sdtContent>
           <w:r>
             <w:rPr>
@@ -1789,7 +1692,6 @@
             <w:listItem w:displayText="Both" w:value="Both"/>
           </w:dropDownList>
         </w:sdtPr>
-        <w:sdtEndPr/>
         <w:sdtContent>
           <w:r>
             <w:rPr>
@@ -1826,8 +1728,13 @@
         <w:t>,</w:t>
       </w:r>
       <w:r>
-        <w:t xml:space="preserve"> transfer records in addition to those created through this program</w:t>
-      </w:r>
+        <w:t xml:space="preserve"> transfer records in addition to those created through this </w:t>
+      </w:r>
+      <w:proofErr w:type="gramStart"/>
+      <w:r>
+        <w:t>program</w:t>
+      </w:r>
+      <w:proofErr w:type="gramEnd"/>
     </w:p>
     <w:p>
       <w:pPr>
@@ -1842,7 +1749,6 @@
             <w14:uncheckedState w14:val="2610" w14:font="MS Gothic"/>
           </w14:checkbox>
         </w:sdtPr>
-        <w:sdtEndPr/>
         <w:sdtContent>
           <w:r>
             <w:rPr>
@@ -1853,15 +1759,7 @@
         </w:sdtContent>
       </w:sdt>
       <w:r>
-        <w:t xml:space="preserve"> TRUE (</w:t>
-      </w:r>
-      <w:proofErr w:type="gramStart"/>
-      <w:r>
-        <w:t xml:space="preserve">YES)   </w:t>
-      </w:r>
-      <w:proofErr w:type="gramEnd"/>
-      <w:r>
-        <w:t xml:space="preserve"> or    </w:t>
+        <w:t xml:space="preserve"> TRUE (YES)    or    </w:t>
       </w:r>
       <w:sdt>
         <w:sdtPr>
@@ -1872,7 +1770,6 @@
             <w14:uncheckedState w14:val="2610" w14:font="MS Gothic"/>
           </w14:checkbox>
         </w:sdtPr>
-        <w:sdtEndPr/>
         <w:sdtContent>
           <w:r>
             <w:rPr>
@@ -1969,15 +1866,7 @@
         <w:ind w:left="360"/>
       </w:pPr>
       <w:r>
-        <w:t>Should the program allow transfers into Clubs (</w:t>
-      </w:r>
-      <w:proofErr w:type="gramStart"/>
-      <w:r>
-        <w:t>SHARE:SHARECODE</w:t>
-      </w:r>
-      <w:proofErr w:type="gramEnd"/>
-      <w:r>
-        <w:t>=3)</w:t>
+        <w:t>Should the program allow transfers into Clubs (SHARE:SHARECODE=3)</w:t>
       </w:r>
     </w:p>
     <w:p>
@@ -1993,7 +1882,6 @@
             <w14:uncheckedState w14:val="2610" w14:font="MS Gothic"/>
           </w14:checkbox>
         </w:sdtPr>
-        <w:sdtEndPr/>
         <w:sdtContent>
           <w:r>
             <w:rPr>
@@ -2004,15 +1892,7 @@
         </w:sdtContent>
       </w:sdt>
       <w:r>
-        <w:t xml:space="preserve"> TRUE (</w:t>
-      </w:r>
-      <w:proofErr w:type="gramStart"/>
-      <w:r>
-        <w:t xml:space="preserve">YES)   </w:t>
-      </w:r>
-      <w:proofErr w:type="gramEnd"/>
-      <w:r>
-        <w:t xml:space="preserve"> or    </w:t>
+        <w:t xml:space="preserve"> TRUE (YES)    or    </w:t>
       </w:r>
       <w:sdt>
         <w:sdtPr>
@@ -2023,7 +1903,6 @@
             <w14:uncheckedState w14:val="2610" w14:font="MS Gothic"/>
           </w14:checkbox>
         </w:sdtPr>
-        <w:sdtEndPr/>
         <w:sdtContent>
           <w:r>
             <w:rPr>
@@ -2127,15 +2006,7 @@
         <w:ind w:left="360"/>
       </w:pPr>
       <w:r>
-        <w:t>Should the program allow transfers into Clubs (</w:t>
-      </w:r>
-      <w:proofErr w:type="gramStart"/>
-      <w:r>
-        <w:t>SHARE:SHARECODE</w:t>
-      </w:r>
-      <w:proofErr w:type="gramEnd"/>
-      <w:r>
-        <w:t>=2)</w:t>
+        <w:t>Should the program allow transfers into Clubs (SHARE:SHARECODE=2)</w:t>
       </w:r>
     </w:p>
     <w:p>
@@ -2151,7 +2022,6 @@
             <w14:uncheckedState w14:val="2610" w14:font="MS Gothic"/>
           </w14:checkbox>
         </w:sdtPr>
-        <w:sdtEndPr/>
         <w:sdtContent>
           <w:r>
             <w:rPr>
@@ -2162,15 +2032,7 @@
         </w:sdtContent>
       </w:sdt>
       <w:r>
-        <w:t xml:space="preserve"> TRUE (</w:t>
-      </w:r>
-      <w:proofErr w:type="gramStart"/>
-      <w:r>
-        <w:t xml:space="preserve">YES)   </w:t>
-      </w:r>
-      <w:proofErr w:type="gramEnd"/>
-      <w:r>
-        <w:t xml:space="preserve"> or    </w:t>
+        <w:t xml:space="preserve"> TRUE (YES)    or    </w:t>
       </w:r>
       <w:sdt>
         <w:sdtPr>
@@ -2181,7 +2043,6 @@
             <w14:uncheckedState w14:val="2610" w14:font="MS Gothic"/>
           </w14:checkbox>
         </w:sdtPr>
-        <w:sdtEndPr/>
         <w:sdtContent>
           <w:r>
             <w:rPr>
@@ -2264,6 +2125,195 @@
           <w:b/>
           <w:bCs/>
         </w:rPr>
+        <w:t>Member Name Sub-Title</w:t>
+      </w:r>
+    </w:p>
+    <w:p>
+      <w:pPr>
+        <w:ind w:left="360"/>
+      </w:pPr>
+      <w:r>
+        <w:t xml:space="preserve">Entering text here will override the UX hard coded member name instructions. </w:t>
+      </w:r>
+      <w:r>
+        <w:t xml:space="preserve"> This is a label that explains what the user would enter in the Member name field when adding a new M2M Transfer, see the screenshot below. </w:t>
+      </w:r>
+      <w:r>
+        <w:t xml:space="preserve">Max character entry for this text is 80 characters. UX hard coded member name instructions: </w:t>
+      </w:r>
+      <w:r>
+        <w:t>First 3 letters of last name (or business name)</w:t>
+      </w:r>
+    </w:p>
+    <w:p>
+      <w:pPr>
+        <w:ind w:firstLine="360"/>
+        <w:rPr>
+          <w:b/>
+          <w:bCs/>
+          <w:color w:val="2F5496" w:themeColor="accent1" w:themeShade="BF"/>
+        </w:rPr>
+      </w:pPr>
+      <w:r>
+        <w:t xml:space="preserve">Default member name sub-title: </w:t>
+      </w:r>
+      <w:sdt>
+        <w:sdtPr>
+          <w:id w:val="-2039429456"/>
+          <w:placeholder>
+            <w:docPart w:val="80D543473F5445EEBA8BE042445513E7"/>
+          </w:placeholder>
+          <w:showingPlcHdr/>
+          <w:text/>
+        </w:sdtPr>
+        <w:sdtContent>
+          <w:r>
+            <w:rPr>
+              <w:rStyle w:val="PlaceholderText"/>
+              <w:color w:val="auto"/>
+            </w:rPr>
+            <w:t>Click or tap here to enter text.</w:t>
+          </w:r>
+        </w:sdtContent>
+      </w:sdt>
+    </w:p>
+    <w:p>
+      <w:pPr>
+        <w:rPr>
+          <w:b/>
+          <w:bCs/>
+          <w:color w:val="2F5496" w:themeColor="accent1" w:themeShade="BF"/>
+        </w:rPr>
+      </w:pPr>
+      <w:r>
+        <w:rPr>
+          <w:b/>
+          <w:bCs/>
+          <w:noProof/>
+          <w:color w:val="2F5496" w:themeColor="accent1" w:themeShade="BF"/>
+        </w:rPr>
+        <w:drawing>
+          <wp:inline distT="0" distB="0" distL="0" distR="0" wp14:anchorId="2B356123" wp14:editId="26FB492E">
+            <wp:extent cx="3035013" cy="3105150"/>
+            <wp:effectExtent l="0" t="0" r="0" b="0"/>
+            <wp:docPr id="1" name="Picture 1" descr="A screenshot of a member&#10;&#10;Description automatically generated with medium confidence"/>
+            <wp:cNvGraphicFramePr>
+              <a:graphicFrameLocks xmlns:a="http://schemas.openxmlformats.org/drawingml/2006/main" noChangeAspect="1"/>
+            </wp:cNvGraphicFramePr>
+            <a:graphic xmlns:a="http://schemas.openxmlformats.org/drawingml/2006/main">
+              <a:graphicData uri="http://schemas.openxmlformats.org/drawingml/2006/picture">
+                <pic:pic xmlns:pic="http://schemas.openxmlformats.org/drawingml/2006/picture">
+                  <pic:nvPicPr>
+                    <pic:cNvPr id="1" name="Picture 1" descr="A screenshot of a member&#10;&#10;Description automatically generated with medium confidence"/>
+                    <pic:cNvPicPr/>
+                  </pic:nvPicPr>
+                  <pic:blipFill>
+                    <a:blip r:embed="rId8"/>
+                    <a:stretch>
+                      <a:fillRect/>
+                    </a:stretch>
+                  </pic:blipFill>
+                  <pic:spPr>
+                    <a:xfrm>
+                      <a:off x="0" y="0"/>
+                      <a:ext cx="3043534" cy="3113868"/>
+                    </a:xfrm>
+                    <a:prstGeom prst="rect">
+                      <a:avLst/>
+                    </a:prstGeom>
+                  </pic:spPr>
+                </pic:pic>
+              </a:graphicData>
+            </a:graphic>
+          </wp:inline>
+        </w:drawing>
+      </w:r>
+    </w:p>
+    <w:p>
+      <w:pPr>
+        <w:rPr>
+          <w:b/>
+          <w:bCs/>
+          <w:color w:val="2F5496" w:themeColor="accent1" w:themeShade="BF"/>
+        </w:rPr>
+      </w:pPr>
+    </w:p>
+    <w:p>
+      <w:r>
+        <w:rPr>
+          <w:b/>
+          <w:bCs/>
+        </w:rPr>
+        <w:t>ID Sub-Title</w:t>
+      </w:r>
+    </w:p>
+    <w:p>
+      <w:pPr>
+        <w:ind w:left="360"/>
+      </w:pPr>
+      <w:r>
+        <w:t>Entering text here will override the U</w:t>
+      </w:r>
+      <w:r>
+        <w:t xml:space="preserve">X </w:t>
+      </w:r>
+      <w:r>
+        <w:t xml:space="preserve">hard coded ID description. </w:t>
+      </w:r>
+      <w:r>
+        <w:t xml:space="preserve">This is a label that explains what number to enter when identifying the Share/ Loan ID, see the screenshot above. </w:t>
+      </w:r>
+      <w:r>
+        <w:t>Max character entry for this text is 80 characters. U</w:t>
+      </w:r>
+      <w:r>
+        <w:t xml:space="preserve">X </w:t>
+      </w:r>
+      <w:r>
+        <w:t xml:space="preserve">hard coded ID description: </w:t>
+      </w:r>
+      <w:r>
+        <w:t>2-digit/ 4-digit ID without the S or L</w:t>
+      </w:r>
+    </w:p>
+    <w:p>
+      <w:pPr>
+        <w:ind w:firstLine="360"/>
+        <w:rPr>
+          <w:b/>
+          <w:bCs/>
+        </w:rPr>
+      </w:pPr>
+      <w:r>
+        <w:t xml:space="preserve">Default ID sub-title: </w:t>
+      </w:r>
+      <w:sdt>
+        <w:sdtPr>
+          <w:id w:val="-1093779930"/>
+          <w:placeholder>
+            <w:docPart w:val="CE765CEAE73F4D208929F68E14415E51"/>
+          </w:placeholder>
+          <w:showingPlcHdr/>
+          <w:text/>
+        </w:sdtPr>
+        <w:sdtContent>
+          <w:r>
+            <w:rPr>
+              <w:rStyle w:val="PlaceholderText"/>
+              <w:color w:val="auto"/>
+            </w:rPr>
+            <w:t>Click or tap here to enter text.</w:t>
+          </w:r>
+        </w:sdtContent>
+      </w:sdt>
+    </w:p>
+    <w:p>
+      <w:r>
+        <w:rPr>
+          <w:b/>
+          <w:bCs/>
+        </w:rPr>
+        <w:lastRenderedPageBreak/>
         <w:t>Transaction Description/Comment Default</w:t>
       </w:r>
     </w:p>
@@ -2297,7 +2347,6 @@
           <w:showingPlcHdr/>
           <w:text/>
         </w:sdtPr>
-        <w:sdtEndPr/>
         <w:sdtContent>
           <w:r>
             <w:rPr>
@@ -2819,11 +2868,77 @@
       <w:u w:val="single"/>
     </w:rPr>
   </w:style>
+  <w:style w:type="character" w:styleId="CommentReference">
+    <w:name w:val="annotation reference"/>
+    <w:basedOn w:val="DefaultParagraphFont"/>
+    <w:uiPriority w:val="99"/>
+    <w:semiHidden/>
+    <w:unhideWhenUsed/>
+    <w:rsid w:val="002D0C4E"/>
+    <w:rPr>
+      <w:sz w:val="16"/>
+      <w:szCs w:val="16"/>
+    </w:rPr>
+  </w:style>
+  <w:style w:type="paragraph" w:styleId="CommentText">
+    <w:name w:val="annotation text"/>
+    <w:basedOn w:val="Normal"/>
+    <w:link w:val="CommentTextChar"/>
+    <w:uiPriority w:val="99"/>
+    <w:unhideWhenUsed/>
+    <w:rsid w:val="002D0C4E"/>
+    <w:pPr>
+      <w:spacing w:line="240" w:lineRule="auto"/>
+    </w:pPr>
+    <w:rPr>
+      <w:sz w:val="20"/>
+      <w:szCs w:val="20"/>
+    </w:rPr>
+  </w:style>
+  <w:style w:type="character" w:customStyle="1" w:styleId="CommentTextChar">
+    <w:name w:val="Comment Text Char"/>
+    <w:basedOn w:val="DefaultParagraphFont"/>
+    <w:link w:val="CommentText"/>
+    <w:uiPriority w:val="99"/>
+    <w:rsid w:val="002D0C4E"/>
+    <w:rPr>
+      <w:sz w:val="20"/>
+      <w:szCs w:val="20"/>
+    </w:rPr>
+  </w:style>
+  <w:style w:type="paragraph" w:styleId="CommentSubject">
+    <w:name w:val="annotation subject"/>
+    <w:basedOn w:val="CommentText"/>
+    <w:next w:val="CommentText"/>
+    <w:link w:val="CommentSubjectChar"/>
+    <w:uiPriority w:val="99"/>
+    <w:semiHidden/>
+    <w:unhideWhenUsed/>
+    <w:rsid w:val="002D0C4E"/>
+    <w:rPr>
+      <w:b/>
+      <w:bCs/>
+    </w:rPr>
+  </w:style>
+  <w:style w:type="character" w:customStyle="1" w:styleId="CommentSubjectChar">
+    <w:name w:val="Comment Subject Char"/>
+    <w:basedOn w:val="CommentTextChar"/>
+    <w:link w:val="CommentSubject"/>
+    <w:uiPriority w:val="99"/>
+    <w:semiHidden/>
+    <w:rsid w:val="002D0C4E"/>
+    <w:rPr>
+      <w:b/>
+      <w:bCs/>
+      <w:sz w:val="20"/>
+      <w:szCs w:val="20"/>
+    </w:rPr>
+  </w:style>
 </w:styles>
 </file>
 
 <file path=word/glossary/document.xml><?xml version="1.0" encoding="utf-8"?>
-<w:glossaryDocument xmlns:wpc="http://schemas.microsoft.com/office/word/2010/wordprocessingCanvas" xmlns:cx="http://schemas.microsoft.com/office/drawing/2014/chartex" xmlns:cx1="http://schemas.microsoft.com/office/drawing/2015/9/8/chartex" xmlns:cx2="http://schemas.microsoft.com/office/drawing/2015/10/21/chartex" xmlns:cx3="http://schemas.microsoft.com/office/drawing/2016/5/9/chartex" xmlns:cx4="http://schemas.microsoft.com/office/drawing/2016/5/10/chartex" xmlns:cx5="http://schemas.microsoft.com/office/drawing/2016/5/11/chartex" xmlns:cx6="http://schemas.microsoft.com/office/drawing/2016/5/12/chartex" xmlns:cx7="http://schemas.microsoft.com/office/drawing/2016/5/13/chartex" xmlns:cx8="http://schemas.microsoft.com/office/drawing/2016/5/14/chartex" xmlns:mc="http://schemas.openxmlformats.org/markup-compatibility/2006" xmlns:aink="http://schemas.microsoft.com/office/drawing/2016/ink" xmlns:am3d="http://schemas.microsoft.com/office/drawing/2017/model3d" xmlns:o="urn:schemas-microsoft-com:office:office" xmlns:r="http://schemas.openxmlformats.org/officeDocument/2006/relationships" xmlns:m="http://schemas.openxmlformats.org/officeDocument/2006/math" xmlns:v="urn:schemas-microsoft-com:vml" xmlns:wp14="http://schemas.microsoft.com/office/word/2010/wordprocessingDrawing" xmlns:wp="http://schemas.openxmlformats.org/drawingml/2006/wordprocessingDrawing" xmlns:w10="urn:schemas-microsoft-com:office:word" xmlns:w="http://schemas.openxmlformats.org/wordprocessingml/2006/main" xmlns:w14="http://schemas.microsoft.com/office/word/2010/wordml" xmlns:w15="http://schemas.microsoft.com/office/word/2012/wordml" xmlns:w16cex="http://schemas.microsoft.com/office/word/2018/wordml/cex" xmlns:w16cid="http://schemas.microsoft.com/office/word/2016/wordml/cid" xmlns:w16="http://schemas.microsoft.com/office/word/2018/wordml" xmlns:w16sdtdh="http://schemas.microsoft.com/office/word/2020/wordml/sdtdatahash" xmlns:w16se="http://schemas.microsoft.com/office/word/2015/wordml/symex" xmlns:wpg="http://schemas.microsoft.com/office/word/2010/wordprocessingGroup" xmlns:wpi="http://schemas.microsoft.com/office/word/2010/wordprocessingInk" xmlns:wne="http://schemas.microsoft.com/office/word/2006/wordml" xmlns:wps="http://schemas.microsoft.com/office/word/2010/wordprocessingShape" mc:Ignorable="w14 w15 w16se w16cid w16 w16cex w16sdtdh wp14">
+<w:glossaryDocument xmlns:wpc="http://schemas.microsoft.com/office/word/2010/wordprocessingCanvas" xmlns:cx="http://schemas.microsoft.com/office/drawing/2014/chartex" xmlns:cx1="http://schemas.microsoft.com/office/drawing/2015/9/8/chartex" xmlns:cx2="http://schemas.microsoft.com/office/drawing/2015/10/21/chartex" xmlns:cx3="http://schemas.microsoft.com/office/drawing/2016/5/9/chartex" xmlns:cx4="http://schemas.microsoft.com/office/drawing/2016/5/10/chartex" xmlns:cx5="http://schemas.microsoft.com/office/drawing/2016/5/11/chartex" xmlns:cx6="http://schemas.microsoft.com/office/drawing/2016/5/12/chartex" xmlns:cx7="http://schemas.microsoft.com/office/drawing/2016/5/13/chartex" xmlns:cx8="http://schemas.microsoft.com/office/drawing/2016/5/14/chartex" xmlns:mc="http://schemas.openxmlformats.org/markup-compatibility/2006" xmlns:aink="http://schemas.microsoft.com/office/drawing/2016/ink" xmlns:am3d="http://schemas.microsoft.com/office/drawing/2017/model3d" xmlns:o="urn:schemas-microsoft-com:office:office" xmlns:oel="http://schemas.microsoft.com/office/2019/extlst" xmlns:r="http://schemas.openxmlformats.org/officeDocument/2006/relationships" xmlns:m="http://schemas.openxmlformats.org/officeDocument/2006/math" xmlns:v="urn:schemas-microsoft-com:vml" xmlns:wp14="http://schemas.microsoft.com/office/word/2010/wordprocessingDrawing" xmlns:wp="http://schemas.openxmlformats.org/drawingml/2006/wordprocessingDrawing" xmlns:w10="urn:schemas-microsoft-com:office:word" xmlns:w="http://schemas.openxmlformats.org/wordprocessingml/2006/main" xmlns:w14="http://schemas.microsoft.com/office/word/2010/wordml" xmlns:w15="http://schemas.microsoft.com/office/word/2012/wordml" xmlns:w16cex="http://schemas.microsoft.com/office/word/2018/wordml/cex" xmlns:w16cid="http://schemas.microsoft.com/office/word/2016/wordml/cid" xmlns:w16="http://schemas.microsoft.com/office/word/2018/wordml" xmlns:w16sdtdh="http://schemas.microsoft.com/office/word/2020/wordml/sdtdatahash" xmlns:w16se="http://schemas.microsoft.com/office/word/2015/wordml/symex" xmlns:wpg="http://schemas.microsoft.com/office/word/2010/wordprocessingGroup" xmlns:wpi="http://schemas.microsoft.com/office/word/2010/wordprocessingInk" xmlns:wne="http://schemas.microsoft.com/office/word/2006/wordml" xmlns:wps="http://schemas.microsoft.com/office/word/2010/wordprocessingShape" mc:Ignorable="w14 w15 w16se w16cid w16 w16cex w16sdtdh wp14">
   <w:docParts>
     <w:docPart>
       <w:docPartPr>
@@ -3019,6 +3134,64 @@
         </w:p>
       </w:docPartBody>
     </w:docPart>
+    <w:docPart>
+      <w:docPartPr>
+        <w:name w:val="80D543473F5445EEBA8BE042445513E7"/>
+        <w:category>
+          <w:name w:val="General"/>
+          <w:gallery w:val="placeholder"/>
+        </w:category>
+        <w:types>
+          <w:type w:val="bbPlcHdr"/>
+        </w:types>
+        <w:behaviors>
+          <w:behavior w:val="content"/>
+        </w:behaviors>
+        <w:guid w:val="{4CB16D34-F6DA-4268-88C7-29CBA0ABEC01}"/>
+      </w:docPartPr>
+      <w:docPartBody>
+        <w:p>
+          <w:pPr>
+            <w:pStyle w:val="80D543473F5445EEBA8BE042445513E7"/>
+          </w:pPr>
+          <w:r>
+            <w:rPr>
+              <w:rStyle w:val="PlaceholderText"/>
+            </w:rPr>
+            <w:t>Click or tap here to enter text.</w:t>
+          </w:r>
+        </w:p>
+      </w:docPartBody>
+    </w:docPart>
+    <w:docPart>
+      <w:docPartPr>
+        <w:name w:val="CE765CEAE73F4D208929F68E14415E51"/>
+        <w:category>
+          <w:name w:val="General"/>
+          <w:gallery w:val="placeholder"/>
+        </w:category>
+        <w:types>
+          <w:type w:val="bbPlcHdr"/>
+        </w:types>
+        <w:behaviors>
+          <w:behavior w:val="content"/>
+        </w:behaviors>
+        <w:guid w:val="{FAEA2FD7-0F51-4D1B-A172-670E475C4B31}"/>
+      </w:docPartPr>
+      <w:docPartBody>
+        <w:p>
+          <w:pPr>
+            <w:pStyle w:val="CE765CEAE73F4D208929F68E14415E51"/>
+          </w:pPr>
+          <w:r>
+            <w:rPr>
+              <w:rStyle w:val="PlaceholderText"/>
+            </w:rPr>
+            <w:t>Click or tap here to enter text.</w:t>
+          </w:r>
+        </w:p>
+      </w:docPartBody>
+    </w:docPart>
   </w:docParts>
 </w:glossaryDocument>
 </file>
@@ -3087,13 +3260,20 @@
   </w:compat>
   <w:rsids>
     <w:rsidRoot w:val="00FE6266"/>
+    <w:rsid w:val="000D1BAE"/>
     <w:rsid w:val="001F0289"/>
+    <w:rsid w:val="00281B32"/>
+    <w:rsid w:val="00444FB9"/>
     <w:rsid w:val="00477C02"/>
     <w:rsid w:val="0061059A"/>
+    <w:rsid w:val="00776695"/>
     <w:rsid w:val="00793E9C"/>
+    <w:rsid w:val="007B52B9"/>
     <w:rsid w:val="008610E3"/>
     <w:rsid w:val="00961E4F"/>
+    <w:rsid w:val="009D38C6"/>
     <w:rsid w:val="00AB2483"/>
+    <w:rsid w:val="00AC01B2"/>
     <w:rsid w:val="00C2047F"/>
     <w:rsid w:val="00D97411"/>
     <w:rsid w:val="00FE6266"/>
@@ -3550,7 +3730,7 @@
     <w:basedOn w:val="DefaultParagraphFont"/>
     <w:uiPriority w:val="99"/>
     <w:semiHidden/>
-    <w:rsid w:val="00961E4F"/>
+    <w:rsid w:val="00AC01B2"/>
     <w:rPr>
       <w:color w:val="808080"/>
     </w:rPr>
@@ -3589,6 +3769,14 @@
     <w:rPr>
       <w:rFonts w:eastAsiaTheme="minorHAnsi"/>
     </w:rPr>
+  </w:style>
+  <w:style w:type="paragraph" w:customStyle="1" w:styleId="80D543473F5445EEBA8BE042445513E7">
+    <w:name w:val="80D543473F5445EEBA8BE042445513E7"/>
+    <w:rsid w:val="00AC01B2"/>
+  </w:style>
+  <w:style w:type="paragraph" w:customStyle="1" w:styleId="CE765CEAE73F4D208929F68E14415E51">
+    <w:name w:val="CE765CEAE73F4D208929F68E14415E51"/>
+    <w:rsid w:val="00AC01B2"/>
   </w:style>
 </w:styles>
 </file>
@@ -4086,7 +4274,14 @@
 </file>
 
 <file path=customXml/item2.xml><?xml version="1.0" encoding="utf-8"?>
-<b:Sources xmlns:b="http://schemas.openxmlformats.org/officeDocument/2006/bibliography" xmlns="http://schemas.openxmlformats.org/officeDocument/2006/bibliography" SelectedStyle="\APASixthEditionOfficeOnline.xsl" StyleName="APA" Version="6"/>
+<p:properties xmlns:p="http://schemas.microsoft.com/office/2006/metadata/properties" xmlns:xsi="http://www.w3.org/2001/XMLSchema-instance" xmlns:pc="http://schemas.microsoft.com/office/infopath/2007/PartnerControls">
+  <documentManagement>
+    <lcf76f155ced4ddcb4097134ff3c332f xmlns="9ba05911-c24a-4853-8769-8a1374fe7448">
+      <Terms xmlns="http://schemas.microsoft.com/office/infopath/2007/PartnerControls"/>
+    </lcf76f155ced4ddcb4097134ff3c332f>
+    <TaxCatchAll xmlns="770a5452-f489-4b73-ab95-d08ebfacd134" xsi:nil="true"/>
+  </documentManagement>
+</p:properties>
 </file>
 
 <file path=customXml/item3.xml><?xml version="1.0" encoding="utf-8"?>
@@ -4099,14 +4294,7 @@
 </file>
 
 <file path=customXml/item4.xml><?xml version="1.0" encoding="utf-8"?>
-<p:properties xmlns:p="http://schemas.microsoft.com/office/2006/metadata/properties" xmlns:xsi="http://www.w3.org/2001/XMLSchema-instance" xmlns:pc="http://schemas.microsoft.com/office/infopath/2007/PartnerControls">
-  <documentManagement>
-    <lcf76f155ced4ddcb4097134ff3c332f xmlns="9ba05911-c24a-4853-8769-8a1374fe7448">
-      <Terms xmlns="http://schemas.microsoft.com/office/infopath/2007/PartnerControls"/>
-    </lcf76f155ced4ddcb4097134ff3c332f>
-    <TaxCatchAll xmlns="770a5452-f489-4b73-ab95-d08ebfacd134" xsi:nil="true"/>
-  </documentManagement>
-</p:properties>
+<b:Sources xmlns:b="http://schemas.openxmlformats.org/officeDocument/2006/bibliography" xmlns="http://schemas.openxmlformats.org/officeDocument/2006/bibliography" SelectedStyle="\APASixthEditionOfficeOnline.xsl" StyleName="APA" Version="6"/>
 </file>
 
 <file path=customXml/itemProps1.xml><?xml version="1.0" encoding="utf-8"?>
@@ -4130,9 +4318,12 @@
 </file>
 
 <file path=customXml/itemProps2.xml><?xml version="1.0" encoding="utf-8"?>
-<ds:datastoreItem xmlns:ds="http://schemas.openxmlformats.org/officeDocument/2006/customXml" ds:itemID="{5E53BA1C-861F-4D03-8D3B-ED645131B8DD}">
+<ds:datastoreItem xmlns:ds="http://schemas.openxmlformats.org/officeDocument/2006/customXml" ds:itemID="{56FDD938-FE0C-450A-88D4-820581D04DD2}">
   <ds:schemaRefs>
-    <ds:schemaRef ds:uri="http://schemas.openxmlformats.org/officeDocument/2006/bibliography"/>
+    <ds:schemaRef ds:uri="http://schemas.microsoft.com/office/2006/metadata/properties"/>
+    <ds:schemaRef ds:uri="http://schemas.microsoft.com/office/infopath/2007/PartnerControls"/>
+    <ds:schemaRef ds:uri="9ba05911-c24a-4853-8769-8a1374fe7448"/>
+    <ds:schemaRef ds:uri="770a5452-f489-4b73-ab95-d08ebfacd134"/>
   </ds:schemaRefs>
 </ds:datastoreItem>
 </file>
@@ -4146,19 +4337,9 @@
 </file>
 
 <file path=customXml/itemProps4.xml><?xml version="1.0" encoding="utf-8"?>
-<ds:datastoreItem xmlns:ds="http://schemas.openxmlformats.org/officeDocument/2006/customXml" ds:itemID="{56FDD938-FE0C-450A-88D4-820581D04DD2}">
+<ds:datastoreItem xmlns:ds="http://schemas.openxmlformats.org/officeDocument/2006/customXml" ds:itemID="{5E53BA1C-861F-4D03-8D3B-ED645131B8DD}">
   <ds:schemaRefs>
-    <ds:schemaRef ds:uri="http://purl.org/dc/elements/1.1/"/>
-    <ds:schemaRef ds:uri="http://purl.org/dc/terms/"/>
-    <ds:schemaRef ds:uri="http://purl.org/dc/dcmitype/"/>
-    <ds:schemaRef ds:uri="http://schemas.openxmlformats.org/package/2006/metadata/core-properties"/>
-    <ds:schemaRef ds:uri="9ba05911-c24a-4853-8769-8a1374fe7448"/>
-    <ds:schemaRef ds:uri="0e06131f-2ce5-485c-956f-aae053c36232"/>
-    <ds:schemaRef ds:uri="http://schemas.microsoft.com/office/2006/documentManagement/types"/>
-    <ds:schemaRef ds:uri="http://www.w3.org/XML/1998/namespace"/>
-    <ds:schemaRef ds:uri="770a5452-f489-4b73-ab95-d08ebfacd134"/>
-    <ds:schemaRef ds:uri="http://schemas.microsoft.com/office/infopath/2007/PartnerControls"/>
-    <ds:schemaRef ds:uri="http://schemas.microsoft.com/office/2006/metadata/properties"/>
+    <ds:schemaRef ds:uri="http://schemas.openxmlformats.org/officeDocument/2006/bibliography"/>
   </ds:schemaRefs>
 </ds:datastoreItem>
 </file>
</xml_diff>